<commit_message>
Updates formatting on extras
</commit_message>
<xml_diff>
--- a/02_Extras/Image_Analysis_Guides/Coorindate_Systems.docx
+++ b/02_Extras/Image_Analysis_Guides/Coorindate_Systems.docx
@@ -1,6 +1,6 @@
 
 <file path=word/document.xml><?xml version="1.0" encoding="utf-8"?>
-<w:document xmlns:wpc="http://schemas.microsoft.com/office/word/2010/wordprocessingCanvas" xmlns:cx="http://schemas.microsoft.com/office/drawing/2014/chartex" xmlns:cx1="http://schemas.microsoft.com/office/drawing/2015/9/8/chartex" xmlns:cx2="http://schemas.microsoft.com/office/drawing/2015/10/21/chartex" xmlns:cx3="http://schemas.microsoft.com/office/drawing/2016/5/9/chartex" xmlns:cx4="http://schemas.microsoft.com/office/drawing/2016/5/10/chartex" xmlns:cx5="http://schemas.microsoft.com/office/drawing/2016/5/11/chartex" xmlns:cx6="http://schemas.microsoft.com/office/drawing/2016/5/12/chartex" xmlns:cx7="http://schemas.microsoft.com/office/drawing/2016/5/13/chartex" xmlns:cx8="http://schemas.microsoft.com/office/drawing/2016/5/14/chartex" xmlns:mc="http://schemas.openxmlformats.org/markup-compatibility/2006" xmlns:aink="http://schemas.microsoft.com/office/drawing/2016/ink" xmlns:am3d="http://schemas.microsoft.com/office/drawing/2017/model3d" xmlns:o="urn:schemas-microsoft-com:office:office" xmlns:r="http://schemas.openxmlformats.org/officeDocument/2006/relationships" xmlns:m="http://schemas.openxmlformats.org/officeDocument/2006/math" xmlns:v="urn:schemas-microsoft-com:vml" xmlns:wp14="http://schemas.microsoft.com/office/word/2010/wordprocessingDrawing" xmlns:wp="http://schemas.openxmlformats.org/drawingml/2006/wordprocessingDrawing" xmlns:w10="urn:schemas-microsoft-com:office:word" xmlns:w="http://schemas.openxmlformats.org/wordprocessingml/2006/main" xmlns:w14="http://schemas.microsoft.com/office/word/2010/wordml" xmlns:w15="http://schemas.microsoft.com/office/word/2012/wordml" xmlns:w16cid="http://schemas.microsoft.com/office/word/2016/wordml/cid" xmlns:w16se="http://schemas.microsoft.com/office/word/2015/wordml/symex" xmlns:wpg="http://schemas.microsoft.com/office/word/2010/wordprocessingGroup" xmlns:wpi="http://schemas.microsoft.com/office/word/2010/wordprocessingInk" xmlns:wne="http://schemas.microsoft.com/office/word/2006/wordml" xmlns:wps="http://schemas.microsoft.com/office/word/2010/wordprocessingShape" mc:Ignorable="w14 w15 w16se w16cid wp14">
+<w:document xmlns:wpc="http://schemas.microsoft.com/office/word/2010/wordprocessingCanvas" xmlns:cx="http://schemas.microsoft.com/office/drawing/2014/chartex" xmlns:cx1="http://schemas.microsoft.com/office/drawing/2015/9/8/chartex" xmlns:cx2="http://schemas.microsoft.com/office/drawing/2015/10/21/chartex" xmlns:cx3="http://schemas.microsoft.com/office/drawing/2016/5/9/chartex" xmlns:cx4="http://schemas.microsoft.com/office/drawing/2016/5/10/chartex" xmlns:cx5="http://schemas.microsoft.com/office/drawing/2016/5/11/chartex" xmlns:cx6="http://schemas.microsoft.com/office/drawing/2016/5/12/chartex" xmlns:cx7="http://schemas.microsoft.com/office/drawing/2016/5/13/chartex" xmlns:cx8="http://schemas.microsoft.com/office/drawing/2016/5/14/chartex" xmlns:mc="http://schemas.openxmlformats.org/markup-compatibility/2006" xmlns:aink="http://schemas.microsoft.com/office/drawing/2016/ink" xmlns:am3d="http://schemas.microsoft.com/office/drawing/2017/model3d" xmlns:o="urn:schemas-microsoft-com:office:office" xmlns:r="http://schemas.openxmlformats.org/officeDocument/2006/relationships" xmlns:m="http://schemas.openxmlformats.org/officeDocument/2006/math" xmlns:v="urn:schemas-microsoft-com:vml" xmlns:wp14="http://schemas.microsoft.com/office/word/2010/wordprocessingDrawing" xmlns:wp="http://schemas.openxmlformats.org/drawingml/2006/wordprocessingDrawing" xmlns:w10="urn:schemas-microsoft-com:office:word" xmlns:w="http://schemas.openxmlformats.org/wordprocessingml/2006/main" xmlns:w14="http://schemas.microsoft.com/office/word/2010/wordml" xmlns:w15="http://schemas.microsoft.com/office/word/2012/wordml" xmlns:w16cex="http://schemas.microsoft.com/office/word/2018/wordml/cex" xmlns:w16cid="http://schemas.microsoft.com/office/word/2016/wordml/cid" xmlns:w16="http://schemas.microsoft.com/office/word/2018/wordml" xmlns:w16se="http://schemas.microsoft.com/office/word/2015/wordml/symex" xmlns:wpg="http://schemas.microsoft.com/office/word/2010/wordprocessingGroup" xmlns:wpi="http://schemas.microsoft.com/office/word/2010/wordprocessingInk" xmlns:wne="http://schemas.microsoft.com/office/word/2006/wordml" xmlns:wps="http://schemas.microsoft.com/office/word/2010/wordprocessingShape" mc:Ignorable="w14 w15 w16se w16cid w16 w16cex wp14">
   <w:body>
     <w:tbl>
       <w:tblPr>
@@ -125,115 +125,6 @@
             <w:pPr>
               <w:jc w:val="center"/>
             </w:pPr>
-            <w:r>
-              <w:t xml:space="preserve">(Created: </w:t>
-            </w:r>
-            <w:r>
-              <w:t xml:space="preserve">Vitria Adisetiyo, </w:t>
-            </w:r>
-            <w:r>
-              <w:t>2019/</w:t>
-            </w:r>
-            <w:r>
-              <w:t>0</w:t>
-            </w:r>
-            <w:r>
-              <w:t>5</w:t>
-            </w:r>
-            <w:r>
-              <w:t>/</w:t>
-            </w:r>
-            <w:r>
-              <w:t>31</w:t>
-            </w:r>
-            <w:r>
-              <w:t>)</w:t>
-            </w:r>
-          </w:p>
-          <w:p>
-            <w:pPr>
-              <w:jc w:val="center"/>
-            </w:pPr>
-            <w:r>
-              <w:t>(Last Modified:</w:t>
-            </w:r>
-            <w:r>
-              <w:t xml:space="preserve"> </w:t>
-            </w:r>
-            <w:r>
-              <w:t>James Andrew Taylor</w:t>
-            </w:r>
-            <w:r>
-              <w:t>,</w:t>
-            </w:r>
-            <w:bookmarkStart w:id="0" w:name="_GoBack"/>
-            <w:bookmarkEnd w:id="0"/>
-            <w:r>
-              <w:t xml:space="preserve"> </w:t>
-            </w:r>
-            <w:r>
-              <w:t>2019/</w:t>
-            </w:r>
-            <w:r>
-              <w:t>05/31</w:t>
-            </w:r>
-            <w:r>
-              <w:t>)</w:t>
-            </w:r>
-          </w:p>
-          <w:p/>
-        </w:tc>
-      </w:tr>
-      <w:tr>
-        <w:trPr>
-          <w:trHeight w:val="270"/>
-          <w:jc w:val="right"/>
-        </w:trPr>
-        <w:tc>
-          <w:tcPr>
-            <w:tcW w:w="9450" w:type="dxa"/>
-            <w:vAlign w:val="center"/>
-          </w:tcPr>
-          <w:p>
-            <w:pPr>
-              <w:pStyle w:val="NoSpacing"/>
-            </w:pPr>
-            <w:r>
-              <w:rPr>
-                <w:color w:val="FF40FF"/>
-              </w:rPr>
-              <w:t>BASE_PATH</w:t>
-            </w:r>
-            <w:r>
-              <w:rPr>
-                <w:color w:val="000000" w:themeColor="text1"/>
-              </w:rPr>
-              <w:t>: /</w:t>
-            </w:r>
-            <w:r>
-              <w:t>/helperndatafs-v.mdc.musc.edu/</w:t>
-            </w:r>
-            <w:proofErr w:type="spellStart"/>
-            <w:r>
-              <w:t>vdrive</w:t>
-            </w:r>
-            <w:proofErr w:type="spellEnd"/>
-            <w:r>
-              <w:t>/</w:t>
-            </w:r>
-            <w:proofErr w:type="spellStart"/>
-            <w:r>
-              <w:t>helpern_share</w:t>
-            </w:r>
-            <w:proofErr w:type="spellEnd"/>
-            <w:r>
-              <w:t>/</w:t>
-            </w:r>
-            <w:proofErr w:type="spellStart"/>
-            <w:r>
-              <w:t>RS_Training</w:t>
-            </w:r>
-            <w:proofErr w:type="spellEnd"/>
           </w:p>
         </w:tc>
       </w:tr>
@@ -837,18 +728,8 @@
           <w:sz w:val="24"/>
           <w:szCs w:val="24"/>
         </w:rPr>
-        <w:t xml:space="preserve">Default for: </w:t>
-      </w:r>
-      <w:proofErr w:type="spellStart"/>
-      <w:r>
-        <w:rPr>
-          <w:rFonts w:ascii="Calibri" w:hAnsi="Calibri" w:cs="Calibri"/>
-          <w:sz w:val="24"/>
-          <w:szCs w:val="24"/>
-        </w:rPr>
-        <w:t>Dicom</w:t>
-      </w:r>
-      <w:proofErr w:type="spellEnd"/>
+        <w:t>Default for: Dicom</w:t>
+      </w:r>
     </w:p>
     <w:p>
       <w:pPr>
@@ -1143,7 +1024,6 @@
         <w:pStyle w:val="Heading1"/>
       </w:pPr>
       <w:r>
-        <w:lastRenderedPageBreak/>
         <w:t>QUESTIONS</w:t>
       </w:r>
       <w:r>
@@ -1336,7 +1216,6 @@
           <w:u w:val="single"/>
         </w:rPr>
       </w:pPr>
-      <w:proofErr w:type="spellStart"/>
       <w:r>
         <w:rPr>
           <w:rFonts w:ascii="Calibri" w:hAnsi="Calibri" w:cs="Calibri"/>
@@ -1347,7 +1226,6 @@
         </w:rPr>
         <w:t>FSLeyes</w:t>
       </w:r>
-      <w:proofErr w:type="spellEnd"/>
     </w:p>
     <w:p>
       <w:pPr>
@@ -1458,7 +1336,6 @@
           <w:u w:val="single"/>
         </w:rPr>
       </w:pPr>
-      <w:proofErr w:type="spellStart"/>
       <w:r>
         <w:rPr>
           <w:rFonts w:ascii="Calibri" w:hAnsi="Calibri" w:cs="Calibri"/>
@@ -1469,7 +1346,6 @@
         </w:rPr>
         <w:t>MRIcron</w:t>
       </w:r>
-      <w:proofErr w:type="spellEnd"/>
     </w:p>
     <w:p>
       <w:pPr>
@@ -1565,7 +1441,7 @@
 </file>
 
 <file path=word/endnotes.xml><?xml version="1.0" encoding="utf-8"?>
-<w:endnotes xmlns:wpc="http://schemas.microsoft.com/office/word/2010/wordprocessingCanvas" xmlns:cx="http://schemas.microsoft.com/office/drawing/2014/chartex" xmlns:cx1="http://schemas.microsoft.com/office/drawing/2015/9/8/chartex" xmlns:cx2="http://schemas.microsoft.com/office/drawing/2015/10/21/chartex" xmlns:cx3="http://schemas.microsoft.com/office/drawing/2016/5/9/chartex" xmlns:cx4="http://schemas.microsoft.com/office/drawing/2016/5/10/chartex" xmlns:cx5="http://schemas.microsoft.com/office/drawing/2016/5/11/chartex" xmlns:cx6="http://schemas.microsoft.com/office/drawing/2016/5/12/chartex" xmlns:cx7="http://schemas.microsoft.com/office/drawing/2016/5/13/chartex" xmlns:cx8="http://schemas.microsoft.com/office/drawing/2016/5/14/chartex" xmlns:mc="http://schemas.openxmlformats.org/markup-compatibility/2006" xmlns:aink="http://schemas.microsoft.com/office/drawing/2016/ink" xmlns:am3d="http://schemas.microsoft.com/office/drawing/2017/model3d" xmlns:o="urn:schemas-microsoft-com:office:office" xmlns:r="http://schemas.openxmlformats.org/officeDocument/2006/relationships" xmlns:m="http://schemas.openxmlformats.org/officeDocument/2006/math" xmlns:v="urn:schemas-microsoft-com:vml" xmlns:wp14="http://schemas.microsoft.com/office/word/2010/wordprocessingDrawing" xmlns:wp="http://schemas.openxmlformats.org/drawingml/2006/wordprocessingDrawing" xmlns:w10="urn:schemas-microsoft-com:office:word" xmlns:w="http://schemas.openxmlformats.org/wordprocessingml/2006/main" xmlns:w14="http://schemas.microsoft.com/office/word/2010/wordml" xmlns:w15="http://schemas.microsoft.com/office/word/2012/wordml" xmlns:w16cid="http://schemas.microsoft.com/office/word/2016/wordml/cid" xmlns:w16se="http://schemas.microsoft.com/office/word/2015/wordml/symex" xmlns:wpg="http://schemas.microsoft.com/office/word/2010/wordprocessingGroup" xmlns:wpi="http://schemas.microsoft.com/office/word/2010/wordprocessingInk" xmlns:wne="http://schemas.microsoft.com/office/word/2006/wordml" xmlns:wps="http://schemas.microsoft.com/office/word/2010/wordprocessingShape" mc:Ignorable="w14 w15 w16se w16cid wp14">
+<w:endnotes xmlns:wpc="http://schemas.microsoft.com/office/word/2010/wordprocessingCanvas" xmlns:cx="http://schemas.microsoft.com/office/drawing/2014/chartex" xmlns:cx1="http://schemas.microsoft.com/office/drawing/2015/9/8/chartex" xmlns:cx2="http://schemas.microsoft.com/office/drawing/2015/10/21/chartex" xmlns:cx3="http://schemas.microsoft.com/office/drawing/2016/5/9/chartex" xmlns:cx4="http://schemas.microsoft.com/office/drawing/2016/5/10/chartex" xmlns:cx5="http://schemas.microsoft.com/office/drawing/2016/5/11/chartex" xmlns:cx6="http://schemas.microsoft.com/office/drawing/2016/5/12/chartex" xmlns:cx7="http://schemas.microsoft.com/office/drawing/2016/5/13/chartex" xmlns:cx8="http://schemas.microsoft.com/office/drawing/2016/5/14/chartex" xmlns:mc="http://schemas.openxmlformats.org/markup-compatibility/2006" xmlns:aink="http://schemas.microsoft.com/office/drawing/2016/ink" xmlns:am3d="http://schemas.microsoft.com/office/drawing/2017/model3d" xmlns:o="urn:schemas-microsoft-com:office:office" xmlns:r="http://schemas.openxmlformats.org/officeDocument/2006/relationships" xmlns:m="http://schemas.openxmlformats.org/officeDocument/2006/math" xmlns:v="urn:schemas-microsoft-com:vml" xmlns:wp14="http://schemas.microsoft.com/office/word/2010/wordprocessingDrawing" xmlns:wp="http://schemas.openxmlformats.org/drawingml/2006/wordprocessingDrawing" xmlns:w10="urn:schemas-microsoft-com:office:word" xmlns:w="http://schemas.openxmlformats.org/wordprocessingml/2006/main" xmlns:w14="http://schemas.microsoft.com/office/word/2010/wordml" xmlns:w15="http://schemas.microsoft.com/office/word/2012/wordml" xmlns:w16cex="http://schemas.microsoft.com/office/word/2018/wordml/cex" xmlns:w16cid="http://schemas.microsoft.com/office/word/2016/wordml/cid" xmlns:w16="http://schemas.microsoft.com/office/word/2018/wordml" xmlns:w16se="http://schemas.microsoft.com/office/word/2015/wordml/symex" xmlns:wpg="http://schemas.microsoft.com/office/word/2010/wordprocessingGroup" xmlns:wpi="http://schemas.microsoft.com/office/word/2010/wordprocessingInk" xmlns:wne="http://schemas.microsoft.com/office/word/2006/wordml" xmlns:wps="http://schemas.microsoft.com/office/word/2010/wordprocessingShape" mc:Ignorable="w14 w15 w16se w16cid w16 w16cex wp14">
   <w:endnote w:type="separator" w:id="-1">
     <w:p>
       <w:pPr>
@@ -1590,7 +1466,7 @@
 </file>
 
 <file path=word/footer1.xml><?xml version="1.0" encoding="utf-8"?>
-<w:ftr xmlns:wpc="http://schemas.microsoft.com/office/word/2010/wordprocessingCanvas" xmlns:cx="http://schemas.microsoft.com/office/drawing/2014/chartex" xmlns:cx1="http://schemas.microsoft.com/office/drawing/2015/9/8/chartex" xmlns:cx2="http://schemas.microsoft.com/office/drawing/2015/10/21/chartex" xmlns:cx3="http://schemas.microsoft.com/office/drawing/2016/5/9/chartex" xmlns:cx4="http://schemas.microsoft.com/office/drawing/2016/5/10/chartex" xmlns:cx5="http://schemas.microsoft.com/office/drawing/2016/5/11/chartex" xmlns:cx6="http://schemas.microsoft.com/office/drawing/2016/5/12/chartex" xmlns:cx7="http://schemas.microsoft.com/office/drawing/2016/5/13/chartex" xmlns:cx8="http://schemas.microsoft.com/office/drawing/2016/5/14/chartex" xmlns:mc="http://schemas.openxmlformats.org/markup-compatibility/2006" xmlns:aink="http://schemas.microsoft.com/office/drawing/2016/ink" xmlns:am3d="http://schemas.microsoft.com/office/drawing/2017/model3d" xmlns:o="urn:schemas-microsoft-com:office:office" xmlns:r="http://schemas.openxmlformats.org/officeDocument/2006/relationships" xmlns:m="http://schemas.openxmlformats.org/officeDocument/2006/math" xmlns:v="urn:schemas-microsoft-com:vml" xmlns:wp14="http://schemas.microsoft.com/office/word/2010/wordprocessingDrawing" xmlns:wp="http://schemas.openxmlformats.org/drawingml/2006/wordprocessingDrawing" xmlns:w10="urn:schemas-microsoft-com:office:word" xmlns:w="http://schemas.openxmlformats.org/wordprocessingml/2006/main" xmlns:w14="http://schemas.microsoft.com/office/word/2010/wordml" xmlns:w15="http://schemas.microsoft.com/office/word/2012/wordml" xmlns:w16cid="http://schemas.microsoft.com/office/word/2016/wordml/cid" xmlns:w16se="http://schemas.microsoft.com/office/word/2015/wordml/symex" xmlns:wpg="http://schemas.microsoft.com/office/word/2010/wordprocessingGroup" xmlns:wpi="http://schemas.microsoft.com/office/word/2010/wordprocessingInk" xmlns:wne="http://schemas.microsoft.com/office/word/2006/wordml" xmlns:wps="http://schemas.microsoft.com/office/word/2010/wordprocessingShape" mc:Ignorable="w14 w15 w16se w16cid wp14">
+<w:ftr xmlns:wpc="http://schemas.microsoft.com/office/word/2010/wordprocessingCanvas" xmlns:cx="http://schemas.microsoft.com/office/drawing/2014/chartex" xmlns:cx1="http://schemas.microsoft.com/office/drawing/2015/9/8/chartex" xmlns:cx2="http://schemas.microsoft.com/office/drawing/2015/10/21/chartex" xmlns:cx3="http://schemas.microsoft.com/office/drawing/2016/5/9/chartex" xmlns:cx4="http://schemas.microsoft.com/office/drawing/2016/5/10/chartex" xmlns:cx5="http://schemas.microsoft.com/office/drawing/2016/5/11/chartex" xmlns:cx6="http://schemas.microsoft.com/office/drawing/2016/5/12/chartex" xmlns:cx7="http://schemas.microsoft.com/office/drawing/2016/5/13/chartex" xmlns:cx8="http://schemas.microsoft.com/office/drawing/2016/5/14/chartex" xmlns:mc="http://schemas.openxmlformats.org/markup-compatibility/2006" xmlns:aink="http://schemas.microsoft.com/office/drawing/2016/ink" xmlns:am3d="http://schemas.microsoft.com/office/drawing/2017/model3d" xmlns:o="urn:schemas-microsoft-com:office:office" xmlns:r="http://schemas.openxmlformats.org/officeDocument/2006/relationships" xmlns:m="http://schemas.openxmlformats.org/officeDocument/2006/math" xmlns:v="urn:schemas-microsoft-com:vml" xmlns:wp14="http://schemas.microsoft.com/office/word/2010/wordprocessingDrawing" xmlns:wp="http://schemas.openxmlformats.org/drawingml/2006/wordprocessingDrawing" xmlns:w10="urn:schemas-microsoft-com:office:word" xmlns:w="http://schemas.openxmlformats.org/wordprocessingml/2006/main" xmlns:w14="http://schemas.microsoft.com/office/word/2010/wordml" xmlns:w15="http://schemas.microsoft.com/office/word/2012/wordml" xmlns:w16cex="http://schemas.microsoft.com/office/word/2018/wordml/cex" xmlns:w16cid="http://schemas.microsoft.com/office/word/2016/wordml/cid" xmlns:w16="http://schemas.microsoft.com/office/word/2018/wordml" xmlns:w16se="http://schemas.microsoft.com/office/word/2015/wordml/symex" xmlns:wpg="http://schemas.microsoft.com/office/word/2010/wordprocessingGroup" xmlns:wpi="http://schemas.microsoft.com/office/word/2010/wordprocessingInk" xmlns:wne="http://schemas.microsoft.com/office/word/2006/wordml" xmlns:wps="http://schemas.microsoft.com/office/word/2010/wordprocessingShape" mc:Ignorable="w14 w15 w16se w16cid w16 w16cex wp14">
   <w:sdt>
     <w:sdtPr>
       <w:rPr>
@@ -1646,7 +1522,7 @@
 </file>
 
 <file path=word/footer2.xml><?xml version="1.0" encoding="utf-8"?>
-<w:ftr xmlns:wpc="http://schemas.microsoft.com/office/word/2010/wordprocessingCanvas" xmlns:cx="http://schemas.microsoft.com/office/drawing/2014/chartex" xmlns:cx1="http://schemas.microsoft.com/office/drawing/2015/9/8/chartex" xmlns:cx2="http://schemas.microsoft.com/office/drawing/2015/10/21/chartex" xmlns:cx3="http://schemas.microsoft.com/office/drawing/2016/5/9/chartex" xmlns:cx4="http://schemas.microsoft.com/office/drawing/2016/5/10/chartex" xmlns:cx5="http://schemas.microsoft.com/office/drawing/2016/5/11/chartex" xmlns:cx6="http://schemas.microsoft.com/office/drawing/2016/5/12/chartex" xmlns:cx7="http://schemas.microsoft.com/office/drawing/2016/5/13/chartex" xmlns:cx8="http://schemas.microsoft.com/office/drawing/2016/5/14/chartex" xmlns:mc="http://schemas.openxmlformats.org/markup-compatibility/2006" xmlns:aink="http://schemas.microsoft.com/office/drawing/2016/ink" xmlns:am3d="http://schemas.microsoft.com/office/drawing/2017/model3d" xmlns:o="urn:schemas-microsoft-com:office:office" xmlns:r="http://schemas.openxmlformats.org/officeDocument/2006/relationships" xmlns:m="http://schemas.openxmlformats.org/officeDocument/2006/math" xmlns:v="urn:schemas-microsoft-com:vml" xmlns:wp14="http://schemas.microsoft.com/office/word/2010/wordprocessingDrawing" xmlns:wp="http://schemas.openxmlformats.org/drawingml/2006/wordprocessingDrawing" xmlns:w10="urn:schemas-microsoft-com:office:word" xmlns:w="http://schemas.openxmlformats.org/wordprocessingml/2006/main" xmlns:w14="http://schemas.microsoft.com/office/word/2010/wordml" xmlns:w15="http://schemas.microsoft.com/office/word/2012/wordml" xmlns:w16cid="http://schemas.microsoft.com/office/word/2016/wordml/cid" xmlns:w16se="http://schemas.microsoft.com/office/word/2015/wordml/symex" xmlns:wpg="http://schemas.microsoft.com/office/word/2010/wordprocessingGroup" xmlns:wpi="http://schemas.microsoft.com/office/word/2010/wordprocessingInk" xmlns:wne="http://schemas.microsoft.com/office/word/2006/wordml" xmlns:wps="http://schemas.microsoft.com/office/word/2010/wordprocessingShape" mc:Ignorable="w14 w15 w16se w16cid wp14">
+<w:ftr xmlns:wpc="http://schemas.microsoft.com/office/word/2010/wordprocessingCanvas" xmlns:cx="http://schemas.microsoft.com/office/drawing/2014/chartex" xmlns:cx1="http://schemas.microsoft.com/office/drawing/2015/9/8/chartex" xmlns:cx2="http://schemas.microsoft.com/office/drawing/2015/10/21/chartex" xmlns:cx3="http://schemas.microsoft.com/office/drawing/2016/5/9/chartex" xmlns:cx4="http://schemas.microsoft.com/office/drawing/2016/5/10/chartex" xmlns:cx5="http://schemas.microsoft.com/office/drawing/2016/5/11/chartex" xmlns:cx6="http://schemas.microsoft.com/office/drawing/2016/5/12/chartex" xmlns:cx7="http://schemas.microsoft.com/office/drawing/2016/5/13/chartex" xmlns:cx8="http://schemas.microsoft.com/office/drawing/2016/5/14/chartex" xmlns:mc="http://schemas.openxmlformats.org/markup-compatibility/2006" xmlns:aink="http://schemas.microsoft.com/office/drawing/2016/ink" xmlns:am3d="http://schemas.microsoft.com/office/drawing/2017/model3d" xmlns:o="urn:schemas-microsoft-com:office:office" xmlns:r="http://schemas.openxmlformats.org/officeDocument/2006/relationships" xmlns:m="http://schemas.openxmlformats.org/officeDocument/2006/math" xmlns:v="urn:schemas-microsoft-com:vml" xmlns:wp14="http://schemas.microsoft.com/office/word/2010/wordprocessingDrawing" xmlns:wp="http://schemas.openxmlformats.org/drawingml/2006/wordprocessingDrawing" xmlns:w10="urn:schemas-microsoft-com:office:word" xmlns:w="http://schemas.openxmlformats.org/wordprocessingml/2006/main" xmlns:w14="http://schemas.microsoft.com/office/word/2010/wordml" xmlns:w15="http://schemas.microsoft.com/office/word/2012/wordml" xmlns:w16cex="http://schemas.microsoft.com/office/word/2018/wordml/cex" xmlns:w16cid="http://schemas.microsoft.com/office/word/2016/wordml/cid" xmlns:w16="http://schemas.microsoft.com/office/word/2018/wordml" xmlns:w16se="http://schemas.microsoft.com/office/word/2015/wordml/symex" xmlns:wpg="http://schemas.microsoft.com/office/word/2010/wordprocessingGroup" xmlns:wpi="http://schemas.microsoft.com/office/word/2010/wordprocessingInk" xmlns:wne="http://schemas.microsoft.com/office/word/2006/wordml" xmlns:wps="http://schemas.microsoft.com/office/word/2010/wordprocessingShape" mc:Ignorable="w14 w15 w16se w16cid w16 w16cex wp14">
   <w:sdt>
     <w:sdtPr>
       <w:rPr>
@@ -1715,7 +1591,7 @@
 </file>
 
 <file path=word/footnotes.xml><?xml version="1.0" encoding="utf-8"?>
-<w:footnotes xmlns:wpc="http://schemas.microsoft.com/office/word/2010/wordprocessingCanvas" xmlns:cx="http://schemas.microsoft.com/office/drawing/2014/chartex" xmlns:cx1="http://schemas.microsoft.com/office/drawing/2015/9/8/chartex" xmlns:cx2="http://schemas.microsoft.com/office/drawing/2015/10/21/chartex" xmlns:cx3="http://schemas.microsoft.com/office/drawing/2016/5/9/chartex" xmlns:cx4="http://schemas.microsoft.com/office/drawing/2016/5/10/chartex" xmlns:cx5="http://schemas.microsoft.com/office/drawing/2016/5/11/chartex" xmlns:cx6="http://schemas.microsoft.com/office/drawing/2016/5/12/chartex" xmlns:cx7="http://schemas.microsoft.com/office/drawing/2016/5/13/chartex" xmlns:cx8="http://schemas.microsoft.com/office/drawing/2016/5/14/chartex" xmlns:mc="http://schemas.openxmlformats.org/markup-compatibility/2006" xmlns:aink="http://schemas.microsoft.com/office/drawing/2016/ink" xmlns:am3d="http://schemas.microsoft.com/office/drawing/2017/model3d" xmlns:o="urn:schemas-microsoft-com:office:office" xmlns:r="http://schemas.openxmlformats.org/officeDocument/2006/relationships" xmlns:m="http://schemas.openxmlformats.org/officeDocument/2006/math" xmlns:v="urn:schemas-microsoft-com:vml" xmlns:wp14="http://schemas.microsoft.com/office/word/2010/wordprocessingDrawing" xmlns:wp="http://schemas.openxmlformats.org/drawingml/2006/wordprocessingDrawing" xmlns:w10="urn:schemas-microsoft-com:office:word" xmlns:w="http://schemas.openxmlformats.org/wordprocessingml/2006/main" xmlns:w14="http://schemas.microsoft.com/office/word/2010/wordml" xmlns:w15="http://schemas.microsoft.com/office/word/2012/wordml" xmlns:w16cid="http://schemas.microsoft.com/office/word/2016/wordml/cid" xmlns:w16se="http://schemas.microsoft.com/office/word/2015/wordml/symex" xmlns:wpg="http://schemas.microsoft.com/office/word/2010/wordprocessingGroup" xmlns:wpi="http://schemas.microsoft.com/office/word/2010/wordprocessingInk" xmlns:wne="http://schemas.microsoft.com/office/word/2006/wordml" xmlns:wps="http://schemas.microsoft.com/office/word/2010/wordprocessingShape" mc:Ignorable="w14 w15 w16se w16cid wp14">
+<w:footnotes xmlns:wpc="http://schemas.microsoft.com/office/word/2010/wordprocessingCanvas" xmlns:cx="http://schemas.microsoft.com/office/drawing/2014/chartex" xmlns:cx1="http://schemas.microsoft.com/office/drawing/2015/9/8/chartex" xmlns:cx2="http://schemas.microsoft.com/office/drawing/2015/10/21/chartex" xmlns:cx3="http://schemas.microsoft.com/office/drawing/2016/5/9/chartex" xmlns:cx4="http://schemas.microsoft.com/office/drawing/2016/5/10/chartex" xmlns:cx5="http://schemas.microsoft.com/office/drawing/2016/5/11/chartex" xmlns:cx6="http://schemas.microsoft.com/office/drawing/2016/5/12/chartex" xmlns:cx7="http://schemas.microsoft.com/office/drawing/2016/5/13/chartex" xmlns:cx8="http://schemas.microsoft.com/office/drawing/2016/5/14/chartex" xmlns:mc="http://schemas.openxmlformats.org/markup-compatibility/2006" xmlns:aink="http://schemas.microsoft.com/office/drawing/2016/ink" xmlns:am3d="http://schemas.microsoft.com/office/drawing/2017/model3d" xmlns:o="urn:schemas-microsoft-com:office:office" xmlns:r="http://schemas.openxmlformats.org/officeDocument/2006/relationships" xmlns:m="http://schemas.openxmlformats.org/officeDocument/2006/math" xmlns:v="urn:schemas-microsoft-com:vml" xmlns:wp14="http://schemas.microsoft.com/office/word/2010/wordprocessingDrawing" xmlns:wp="http://schemas.openxmlformats.org/drawingml/2006/wordprocessingDrawing" xmlns:w10="urn:schemas-microsoft-com:office:word" xmlns:w="http://schemas.openxmlformats.org/wordprocessingml/2006/main" xmlns:w14="http://schemas.microsoft.com/office/word/2010/wordml" xmlns:w15="http://schemas.microsoft.com/office/word/2012/wordml" xmlns:w16cex="http://schemas.microsoft.com/office/word/2018/wordml/cex" xmlns:w16cid="http://schemas.microsoft.com/office/word/2016/wordml/cid" xmlns:w16="http://schemas.microsoft.com/office/word/2018/wordml" xmlns:w16se="http://schemas.microsoft.com/office/word/2015/wordml/symex" xmlns:wpg="http://schemas.microsoft.com/office/word/2010/wordprocessingGroup" xmlns:wpi="http://schemas.microsoft.com/office/word/2010/wordprocessingInk" xmlns:wne="http://schemas.microsoft.com/office/word/2006/wordml" xmlns:wps="http://schemas.microsoft.com/office/word/2010/wordprocessingShape" mc:Ignorable="w14 w15 w16se w16cid w16 w16cex wp14">
   <w:footnote w:type="separator" w:id="-1">
     <w:p>
       <w:pPr>
@@ -1740,7 +1616,7 @@
 </file>
 
 <file path=word/header1.xml><?xml version="1.0" encoding="utf-8"?>
-<w:hdr xmlns:wpc="http://schemas.microsoft.com/office/word/2010/wordprocessingCanvas" xmlns:cx="http://schemas.microsoft.com/office/drawing/2014/chartex" xmlns:cx1="http://schemas.microsoft.com/office/drawing/2015/9/8/chartex" xmlns:cx2="http://schemas.microsoft.com/office/drawing/2015/10/21/chartex" xmlns:cx3="http://schemas.microsoft.com/office/drawing/2016/5/9/chartex" xmlns:cx4="http://schemas.microsoft.com/office/drawing/2016/5/10/chartex" xmlns:cx5="http://schemas.microsoft.com/office/drawing/2016/5/11/chartex" xmlns:cx6="http://schemas.microsoft.com/office/drawing/2016/5/12/chartex" xmlns:cx7="http://schemas.microsoft.com/office/drawing/2016/5/13/chartex" xmlns:cx8="http://schemas.microsoft.com/office/drawing/2016/5/14/chartex" xmlns:mc="http://schemas.openxmlformats.org/markup-compatibility/2006" xmlns:aink="http://schemas.microsoft.com/office/drawing/2016/ink" xmlns:am3d="http://schemas.microsoft.com/office/drawing/2017/model3d" xmlns:o="urn:schemas-microsoft-com:office:office" xmlns:r="http://schemas.openxmlformats.org/officeDocument/2006/relationships" xmlns:m="http://schemas.openxmlformats.org/officeDocument/2006/math" xmlns:v="urn:schemas-microsoft-com:vml" xmlns:wp14="http://schemas.microsoft.com/office/word/2010/wordprocessingDrawing" xmlns:wp="http://schemas.openxmlformats.org/drawingml/2006/wordprocessingDrawing" xmlns:w10="urn:schemas-microsoft-com:office:word" xmlns:w="http://schemas.openxmlformats.org/wordprocessingml/2006/main" xmlns:w14="http://schemas.microsoft.com/office/word/2010/wordml" xmlns:w15="http://schemas.microsoft.com/office/word/2012/wordml" xmlns:w16cid="http://schemas.microsoft.com/office/word/2016/wordml/cid" xmlns:w16se="http://schemas.microsoft.com/office/word/2015/wordml/symex" xmlns:wpg="http://schemas.microsoft.com/office/word/2010/wordprocessingGroup" xmlns:wpi="http://schemas.microsoft.com/office/word/2010/wordprocessingInk" xmlns:wne="http://schemas.microsoft.com/office/word/2006/wordml" xmlns:wps="http://schemas.microsoft.com/office/word/2010/wordprocessingShape" mc:Ignorable="w14 w15 w16se w16cid wp14">
+<w:hdr xmlns:wpc="http://schemas.microsoft.com/office/word/2010/wordprocessingCanvas" xmlns:cx="http://schemas.microsoft.com/office/drawing/2014/chartex" xmlns:cx1="http://schemas.microsoft.com/office/drawing/2015/9/8/chartex" xmlns:cx2="http://schemas.microsoft.com/office/drawing/2015/10/21/chartex" xmlns:cx3="http://schemas.microsoft.com/office/drawing/2016/5/9/chartex" xmlns:cx4="http://schemas.microsoft.com/office/drawing/2016/5/10/chartex" xmlns:cx5="http://schemas.microsoft.com/office/drawing/2016/5/11/chartex" xmlns:cx6="http://schemas.microsoft.com/office/drawing/2016/5/12/chartex" xmlns:cx7="http://schemas.microsoft.com/office/drawing/2016/5/13/chartex" xmlns:cx8="http://schemas.microsoft.com/office/drawing/2016/5/14/chartex" xmlns:mc="http://schemas.openxmlformats.org/markup-compatibility/2006" xmlns:aink="http://schemas.microsoft.com/office/drawing/2016/ink" xmlns:am3d="http://schemas.microsoft.com/office/drawing/2017/model3d" xmlns:o="urn:schemas-microsoft-com:office:office" xmlns:r="http://schemas.openxmlformats.org/officeDocument/2006/relationships" xmlns:m="http://schemas.openxmlformats.org/officeDocument/2006/math" xmlns:v="urn:schemas-microsoft-com:vml" xmlns:wp14="http://schemas.microsoft.com/office/word/2010/wordprocessingDrawing" xmlns:wp="http://schemas.openxmlformats.org/drawingml/2006/wordprocessingDrawing" xmlns:w10="urn:schemas-microsoft-com:office:word" xmlns:w="http://schemas.openxmlformats.org/wordprocessingml/2006/main" xmlns:w14="http://schemas.microsoft.com/office/word/2010/wordml" xmlns:w15="http://schemas.microsoft.com/office/word/2012/wordml" xmlns:w16cex="http://schemas.microsoft.com/office/word/2018/wordml/cex" xmlns:w16cid="http://schemas.microsoft.com/office/word/2016/wordml/cid" xmlns:w16="http://schemas.microsoft.com/office/word/2018/wordml" xmlns:w16se="http://schemas.microsoft.com/office/word/2015/wordml/symex" xmlns:wpg="http://schemas.microsoft.com/office/word/2010/wordprocessingGroup" xmlns:wpi="http://schemas.microsoft.com/office/word/2010/wordprocessingInk" xmlns:wne="http://schemas.microsoft.com/office/word/2006/wordml" xmlns:wps="http://schemas.microsoft.com/office/word/2010/wordprocessingShape" mc:Ignorable="w14 w15 w16se w16cid w16 w16cex wp14">
   <w:p>
     <w:pPr>
       <w:pStyle w:val="Header"/>
@@ -1753,7 +1629,7 @@
 </file>
 
 <file path=word/header2.xml><?xml version="1.0" encoding="utf-8"?>
-<w:hdr xmlns:wpc="http://schemas.microsoft.com/office/word/2010/wordprocessingCanvas" xmlns:cx="http://schemas.microsoft.com/office/drawing/2014/chartex" xmlns:cx1="http://schemas.microsoft.com/office/drawing/2015/9/8/chartex" xmlns:cx2="http://schemas.microsoft.com/office/drawing/2015/10/21/chartex" xmlns:cx3="http://schemas.microsoft.com/office/drawing/2016/5/9/chartex" xmlns:cx4="http://schemas.microsoft.com/office/drawing/2016/5/10/chartex" xmlns:cx5="http://schemas.microsoft.com/office/drawing/2016/5/11/chartex" xmlns:cx6="http://schemas.microsoft.com/office/drawing/2016/5/12/chartex" xmlns:cx7="http://schemas.microsoft.com/office/drawing/2016/5/13/chartex" xmlns:cx8="http://schemas.microsoft.com/office/drawing/2016/5/14/chartex" xmlns:mc="http://schemas.openxmlformats.org/markup-compatibility/2006" xmlns:aink="http://schemas.microsoft.com/office/drawing/2016/ink" xmlns:am3d="http://schemas.microsoft.com/office/drawing/2017/model3d" xmlns:o="urn:schemas-microsoft-com:office:office" xmlns:r="http://schemas.openxmlformats.org/officeDocument/2006/relationships" xmlns:m="http://schemas.openxmlformats.org/officeDocument/2006/math" xmlns:v="urn:schemas-microsoft-com:vml" xmlns:wp14="http://schemas.microsoft.com/office/word/2010/wordprocessingDrawing" xmlns:wp="http://schemas.openxmlformats.org/drawingml/2006/wordprocessingDrawing" xmlns:w10="urn:schemas-microsoft-com:office:word" xmlns:w="http://schemas.openxmlformats.org/wordprocessingml/2006/main" xmlns:w14="http://schemas.microsoft.com/office/word/2010/wordml" xmlns:w15="http://schemas.microsoft.com/office/word/2012/wordml" xmlns:w16cid="http://schemas.microsoft.com/office/word/2016/wordml/cid" xmlns:w16se="http://schemas.microsoft.com/office/word/2015/wordml/symex" xmlns:wpg="http://schemas.microsoft.com/office/word/2010/wordprocessingGroup" xmlns:wpi="http://schemas.microsoft.com/office/word/2010/wordprocessingInk" xmlns:wne="http://schemas.microsoft.com/office/word/2006/wordml" xmlns:wps="http://schemas.microsoft.com/office/word/2010/wordprocessingShape" mc:Ignorable="w14 w15 w16se w16cid wp14">
+<w:hdr xmlns:wpc="http://schemas.microsoft.com/office/word/2010/wordprocessingCanvas" xmlns:cx="http://schemas.microsoft.com/office/drawing/2014/chartex" xmlns:cx1="http://schemas.microsoft.com/office/drawing/2015/9/8/chartex" xmlns:cx2="http://schemas.microsoft.com/office/drawing/2015/10/21/chartex" xmlns:cx3="http://schemas.microsoft.com/office/drawing/2016/5/9/chartex" xmlns:cx4="http://schemas.microsoft.com/office/drawing/2016/5/10/chartex" xmlns:cx5="http://schemas.microsoft.com/office/drawing/2016/5/11/chartex" xmlns:cx6="http://schemas.microsoft.com/office/drawing/2016/5/12/chartex" xmlns:cx7="http://schemas.microsoft.com/office/drawing/2016/5/13/chartex" xmlns:cx8="http://schemas.microsoft.com/office/drawing/2016/5/14/chartex" xmlns:mc="http://schemas.openxmlformats.org/markup-compatibility/2006" xmlns:aink="http://schemas.microsoft.com/office/drawing/2016/ink" xmlns:am3d="http://schemas.microsoft.com/office/drawing/2017/model3d" xmlns:o="urn:schemas-microsoft-com:office:office" xmlns:r="http://schemas.openxmlformats.org/officeDocument/2006/relationships" xmlns:m="http://schemas.openxmlformats.org/officeDocument/2006/math" xmlns:v="urn:schemas-microsoft-com:vml" xmlns:wp14="http://schemas.microsoft.com/office/word/2010/wordprocessingDrawing" xmlns:wp="http://schemas.openxmlformats.org/drawingml/2006/wordprocessingDrawing" xmlns:w10="urn:schemas-microsoft-com:office:word" xmlns:w="http://schemas.openxmlformats.org/wordprocessingml/2006/main" xmlns:w14="http://schemas.microsoft.com/office/word/2010/wordml" xmlns:w15="http://schemas.microsoft.com/office/word/2012/wordml" xmlns:w16cex="http://schemas.microsoft.com/office/word/2018/wordml/cex" xmlns:w16cid="http://schemas.microsoft.com/office/word/2016/wordml/cid" xmlns:w16="http://schemas.microsoft.com/office/word/2018/wordml" xmlns:w16se="http://schemas.microsoft.com/office/word/2015/wordml/symex" xmlns:wpg="http://schemas.microsoft.com/office/word/2010/wordprocessingGroup" xmlns:wpi="http://schemas.microsoft.com/office/word/2010/wordprocessingInk" xmlns:wne="http://schemas.microsoft.com/office/word/2006/wordml" xmlns:wps="http://schemas.microsoft.com/office/word/2010/wordprocessingShape" mc:Ignorable="w14 w15 w16se w16cid w16 w16cex wp14">
   <w:p>
     <w:pPr>
       <w:pStyle w:val="Header"/>
@@ -1771,7 +1647,7 @@
 </file>
 
 <file path=word/numbering.xml><?xml version="1.0" encoding="utf-8"?>
-<w:numbering xmlns:wpc="http://schemas.microsoft.com/office/word/2010/wordprocessingCanvas" xmlns:cx="http://schemas.microsoft.com/office/drawing/2014/chartex" xmlns:cx1="http://schemas.microsoft.com/office/drawing/2015/9/8/chartex" xmlns:cx2="http://schemas.microsoft.com/office/drawing/2015/10/21/chartex" xmlns:cx3="http://schemas.microsoft.com/office/drawing/2016/5/9/chartex" xmlns:cx4="http://schemas.microsoft.com/office/drawing/2016/5/10/chartex" xmlns:cx5="http://schemas.microsoft.com/office/drawing/2016/5/11/chartex" xmlns:cx6="http://schemas.microsoft.com/office/drawing/2016/5/12/chartex" xmlns:cx7="http://schemas.microsoft.com/office/drawing/2016/5/13/chartex" xmlns:cx8="http://schemas.microsoft.com/office/drawing/2016/5/14/chartex" xmlns:mc="http://schemas.openxmlformats.org/markup-compatibility/2006" xmlns:aink="http://schemas.microsoft.com/office/drawing/2016/ink" xmlns:am3d="http://schemas.microsoft.com/office/drawing/2017/model3d" xmlns:o="urn:schemas-microsoft-com:office:office" xmlns:r="http://schemas.openxmlformats.org/officeDocument/2006/relationships" xmlns:m="http://schemas.openxmlformats.org/officeDocument/2006/math" xmlns:v="urn:schemas-microsoft-com:vml" xmlns:wp14="http://schemas.microsoft.com/office/word/2010/wordprocessingDrawing" xmlns:wp="http://schemas.openxmlformats.org/drawingml/2006/wordprocessingDrawing" xmlns:w10="urn:schemas-microsoft-com:office:word" xmlns:w="http://schemas.openxmlformats.org/wordprocessingml/2006/main" xmlns:w14="http://schemas.microsoft.com/office/word/2010/wordml" xmlns:w15="http://schemas.microsoft.com/office/word/2012/wordml" xmlns:w16cid="http://schemas.microsoft.com/office/word/2016/wordml/cid" xmlns:w16se="http://schemas.microsoft.com/office/word/2015/wordml/symex" xmlns:wpg="http://schemas.microsoft.com/office/word/2010/wordprocessingGroup" xmlns:wpi="http://schemas.microsoft.com/office/word/2010/wordprocessingInk" xmlns:wne="http://schemas.microsoft.com/office/word/2006/wordml" xmlns:wps="http://schemas.microsoft.com/office/word/2010/wordprocessingShape" mc:Ignorable="w14 w15 w16se w16cid wp14">
+<w:numbering xmlns:wpc="http://schemas.microsoft.com/office/word/2010/wordprocessingCanvas" xmlns:cx="http://schemas.microsoft.com/office/drawing/2014/chartex" xmlns:cx1="http://schemas.microsoft.com/office/drawing/2015/9/8/chartex" xmlns:cx2="http://schemas.microsoft.com/office/drawing/2015/10/21/chartex" xmlns:cx3="http://schemas.microsoft.com/office/drawing/2016/5/9/chartex" xmlns:cx4="http://schemas.microsoft.com/office/drawing/2016/5/10/chartex" xmlns:cx5="http://schemas.microsoft.com/office/drawing/2016/5/11/chartex" xmlns:cx6="http://schemas.microsoft.com/office/drawing/2016/5/12/chartex" xmlns:cx7="http://schemas.microsoft.com/office/drawing/2016/5/13/chartex" xmlns:cx8="http://schemas.microsoft.com/office/drawing/2016/5/14/chartex" xmlns:mc="http://schemas.openxmlformats.org/markup-compatibility/2006" xmlns:aink="http://schemas.microsoft.com/office/drawing/2016/ink" xmlns:am3d="http://schemas.microsoft.com/office/drawing/2017/model3d" xmlns:o="urn:schemas-microsoft-com:office:office" xmlns:r="http://schemas.openxmlformats.org/officeDocument/2006/relationships" xmlns:m="http://schemas.openxmlformats.org/officeDocument/2006/math" xmlns:v="urn:schemas-microsoft-com:vml" xmlns:wp14="http://schemas.microsoft.com/office/word/2010/wordprocessingDrawing" xmlns:wp="http://schemas.openxmlformats.org/drawingml/2006/wordprocessingDrawing" xmlns:w10="urn:schemas-microsoft-com:office:word" xmlns:w="http://schemas.openxmlformats.org/wordprocessingml/2006/main" xmlns:w14="http://schemas.microsoft.com/office/word/2010/wordml" xmlns:w15="http://schemas.microsoft.com/office/word/2012/wordml" xmlns:w16cex="http://schemas.microsoft.com/office/word/2018/wordml/cex" xmlns:w16cid="http://schemas.microsoft.com/office/word/2016/wordml/cid" xmlns:w16="http://schemas.microsoft.com/office/word/2018/wordml" xmlns:w16se="http://schemas.microsoft.com/office/word/2015/wordml/symex" xmlns:wpg="http://schemas.microsoft.com/office/word/2010/wordprocessingGroup" xmlns:wpi="http://schemas.microsoft.com/office/word/2010/wordprocessingInk" xmlns:wne="http://schemas.microsoft.com/office/word/2006/wordml" xmlns:wps="http://schemas.microsoft.com/office/word/2010/wordprocessingShape" mc:Ignorable="w14 w15 w16se w16cid w16 w16cex wp14">
   <w:abstractNum w:abstractNumId="0" w15:restartNumberingAfterBreak="0">
     <w:nsid w:val="006E39C3"/>
     <w:multiLevelType w:val="hybridMultilevel"/>
@@ -2226,7 +2102,7 @@
 </file>
 
 <file path=word/styles.xml><?xml version="1.0" encoding="utf-8"?>
-<w:styles xmlns:mc="http://schemas.openxmlformats.org/markup-compatibility/2006" xmlns:r="http://schemas.openxmlformats.org/officeDocument/2006/relationships" xmlns:w="http://schemas.openxmlformats.org/wordprocessingml/2006/main" xmlns:w14="http://schemas.microsoft.com/office/word/2010/wordml" xmlns:w15="http://schemas.microsoft.com/office/word/2012/wordml" xmlns:w16cid="http://schemas.microsoft.com/office/word/2016/wordml/cid" xmlns:w16se="http://schemas.microsoft.com/office/word/2015/wordml/symex" mc:Ignorable="w14 w15 w16se w16cid">
+<w:styles xmlns:mc="http://schemas.openxmlformats.org/markup-compatibility/2006" xmlns:r="http://schemas.openxmlformats.org/officeDocument/2006/relationships" xmlns:w="http://schemas.openxmlformats.org/wordprocessingml/2006/main" xmlns:w14="http://schemas.microsoft.com/office/word/2010/wordml" xmlns:w15="http://schemas.microsoft.com/office/word/2012/wordml" xmlns:w16cex="http://schemas.microsoft.com/office/word/2018/wordml/cex" xmlns:w16cid="http://schemas.microsoft.com/office/word/2016/wordml/cid" xmlns:w16="http://schemas.microsoft.com/office/word/2018/wordml" xmlns:w16se="http://schemas.microsoft.com/office/word/2015/wordml/symex" mc:Ignorable="w14 w15 w16se w16cid w16 w16cex">
   <w:docDefaults>
     <w:rPrDefault>
       <w:rPr>
@@ -2244,7 +2120,7 @@
       </w:pPr>
     </w:pPrDefault>
   </w:docDefaults>
-  <w:latentStyles w:defLockedState="0" w:defUIPriority="99" w:defSemiHidden="0" w:defUnhideWhenUsed="0" w:defQFormat="0" w:count="375">
+  <w:latentStyles w:defLockedState="0" w:defUIPriority="99" w:defSemiHidden="0" w:defUnhideWhenUsed="0" w:defQFormat="0" w:count="376">
     <w:lsdException w:name="Normal" w:uiPriority="0" w:qFormat="1"/>
     <w:lsdException w:name="heading 1" w:uiPriority="9" w:qFormat="1"/>
     <w:lsdException w:name="heading 2" w:semiHidden="1" w:uiPriority="2" w:unhideWhenUsed="1" w:qFormat="1"/>
@@ -2350,7 +2226,6 @@
     <w:lsdException w:name="HTML Sample" w:semiHidden="1" w:unhideWhenUsed="1"/>
     <w:lsdException w:name="HTML Typewriter" w:semiHidden="1" w:unhideWhenUsed="1"/>
     <w:lsdException w:name="HTML Variable" w:semiHidden="1" w:unhideWhenUsed="1"/>
-    <w:lsdException w:name="Normal Table" w:semiHidden="1" w:unhideWhenUsed="1"/>
     <w:lsdException w:name="annotation subject" w:semiHidden="1" w:unhideWhenUsed="1"/>
     <w:lsdException w:name="No List" w:semiHidden="1" w:unhideWhenUsed="1"/>
     <w:lsdException w:name="Outline List 1" w:semiHidden="1" w:unhideWhenUsed="1"/>
@@ -2397,10 +2272,8 @@
     <w:lsdException w:name="Table Subtle 2" w:semiHidden="1" w:unhideWhenUsed="1"/>
     <w:lsdException w:name="Table Web 1" w:semiHidden="1" w:unhideWhenUsed="1"/>
     <w:lsdException w:name="Table Web 2" w:semiHidden="1" w:unhideWhenUsed="1"/>
-    <w:lsdException w:name="Table Web 3" w:semiHidden="1" w:unhideWhenUsed="1"/>
     <w:lsdException w:name="Balloon Text" w:semiHidden="1" w:unhideWhenUsed="1"/>
     <w:lsdException w:name="Table Grid" w:uiPriority="39"/>
-    <w:lsdException w:name="Table Theme" w:semiHidden="1" w:unhideWhenUsed="1"/>
     <w:lsdException w:name="Placeholder Text" w:semiHidden="1"/>
     <w:lsdException w:name="No Spacing" w:uiPriority="1" w:qFormat="1"/>
     <w:lsdException w:name="Light Shading" w:uiPriority="60"/>
@@ -2620,6 +2493,7 @@
     <w:lsdException w:name="Smart Hyperlink" w:semiHidden="1" w:unhideWhenUsed="1"/>
     <w:lsdException w:name="Hashtag" w:semiHidden="1" w:unhideWhenUsed="1"/>
     <w:lsdException w:name="Unresolved Mention" w:semiHidden="1" w:unhideWhenUsed="1"/>
+    <w:lsdException w:name="Smart Link" w:semiHidden="1" w:unhideWhenUsed="1"/>
   </w:latentStyles>
   <w:style w:type="paragraph" w:default="1" w:styleId="Normal">
     <w:name w:val="Normal"/>
@@ -3133,6 +3007,141 @@
 </file>
 
 <file path=customXml/item1.xml><?xml version="1.0" encoding="utf-8"?>
+<p:properties xmlns:p="http://schemas.microsoft.com/office/2006/metadata/properties" xmlns:xsi="http://www.w3.org/2001/XMLSchema-instance" xmlns:pc="http://schemas.microsoft.com/office/infopath/2007/PartnerControls">
+  <documentManagement>
+    <APDescription xmlns="4873beb7-5857-4685-be1f-d57550cc96cc" xsi:nil="true"/>
+    <AssetExpire xmlns="4873beb7-5857-4685-be1f-d57550cc96cc">2029-01-01T08:00:00+00:00</AssetExpire>
+    <CampaignTagsTaxHTField0 xmlns="4873beb7-5857-4685-be1f-d57550cc96cc">
+      <Terms xmlns="http://schemas.microsoft.com/office/infopath/2007/PartnerControls"/>
+    </CampaignTagsTaxHTField0>
+    <IntlLangReviewDate xmlns="4873beb7-5857-4685-be1f-d57550cc96cc" xsi:nil="true"/>
+    <TPFriendlyName xmlns="4873beb7-5857-4685-be1f-d57550cc96cc" xsi:nil="true"/>
+    <IntlLangReview xmlns="4873beb7-5857-4685-be1f-d57550cc96cc">false</IntlLangReview>
+    <LocLastLocAttemptVersionLookup xmlns="4873beb7-5857-4685-be1f-d57550cc96cc">849758</LocLastLocAttemptVersionLookup>
+    <PolicheckWords xmlns="4873beb7-5857-4685-be1f-d57550cc96cc" xsi:nil="true"/>
+    <SubmitterId xmlns="4873beb7-5857-4685-be1f-d57550cc96cc" xsi:nil="true"/>
+    <AcquiredFrom xmlns="4873beb7-5857-4685-be1f-d57550cc96cc">Internal MS</AcquiredFrom>
+    <EditorialStatus xmlns="4873beb7-5857-4685-be1f-d57550cc96cc">Complete</EditorialStatus>
+    <Markets xmlns="4873beb7-5857-4685-be1f-d57550cc96cc"/>
+    <OriginAsset xmlns="4873beb7-5857-4685-be1f-d57550cc96cc" xsi:nil="true"/>
+    <AssetStart xmlns="4873beb7-5857-4685-be1f-d57550cc96cc">2012-08-06T11:33:00+00:00</AssetStart>
+    <FriendlyTitle xmlns="4873beb7-5857-4685-be1f-d57550cc96cc" xsi:nil="true"/>
+    <MarketSpecific xmlns="4873beb7-5857-4685-be1f-d57550cc96cc">false</MarketSpecific>
+    <TPNamespace xmlns="4873beb7-5857-4685-be1f-d57550cc96cc" xsi:nil="true"/>
+    <PublishStatusLookup xmlns="4873beb7-5857-4685-be1f-d57550cc96cc">
+      <Value>1604545</Value>
+    </PublishStatusLookup>
+    <APAuthor xmlns="4873beb7-5857-4685-be1f-d57550cc96cc">
+      <UserInfo>
+        <DisplayName>MIDDLEEAST\v-keerth</DisplayName>
+        <AccountId>2799</AccountId>
+        <AccountType/>
+      </UserInfo>
+    </APAuthor>
+    <TPCommandLine xmlns="4873beb7-5857-4685-be1f-d57550cc96cc" xsi:nil="true"/>
+    <IntlLangReviewer xmlns="4873beb7-5857-4685-be1f-d57550cc96cc" xsi:nil="true"/>
+    <OpenTemplate xmlns="4873beb7-5857-4685-be1f-d57550cc96cc">true</OpenTemplate>
+    <CSXSubmissionDate xmlns="4873beb7-5857-4685-be1f-d57550cc96cc" xsi:nil="true"/>
+    <TaxCatchAll xmlns="4873beb7-5857-4685-be1f-d57550cc96cc"/>
+    <Manager xmlns="4873beb7-5857-4685-be1f-d57550cc96cc" xsi:nil="true"/>
+    <NumericId xmlns="4873beb7-5857-4685-be1f-d57550cc96cc" xsi:nil="true"/>
+    <ParentAssetId xmlns="4873beb7-5857-4685-be1f-d57550cc96cc" xsi:nil="true"/>
+    <OriginalSourceMarket xmlns="4873beb7-5857-4685-be1f-d57550cc96cc" xsi:nil="true"/>
+    <ApprovalStatus xmlns="4873beb7-5857-4685-be1f-d57550cc96cc">InProgress</ApprovalStatus>
+    <TPComponent xmlns="4873beb7-5857-4685-be1f-d57550cc96cc" xsi:nil="true"/>
+    <EditorialTags xmlns="4873beb7-5857-4685-be1f-d57550cc96cc" xsi:nil="true"/>
+    <TPExecutable xmlns="4873beb7-5857-4685-be1f-d57550cc96cc" xsi:nil="true"/>
+    <TPLaunchHelpLink xmlns="4873beb7-5857-4685-be1f-d57550cc96cc" xsi:nil="true"/>
+    <LocComments xmlns="4873beb7-5857-4685-be1f-d57550cc96cc" xsi:nil="true"/>
+    <LocRecommendedHandoff xmlns="4873beb7-5857-4685-be1f-d57550cc96cc" xsi:nil="true"/>
+    <SourceTitle xmlns="4873beb7-5857-4685-be1f-d57550cc96cc" xsi:nil="true"/>
+    <CSXUpdate xmlns="4873beb7-5857-4685-be1f-d57550cc96cc">false</CSXUpdate>
+    <IntlLocPriority xmlns="4873beb7-5857-4685-be1f-d57550cc96cc" xsi:nil="true"/>
+    <UAProjectedTotalWords xmlns="4873beb7-5857-4685-be1f-d57550cc96cc" xsi:nil="true"/>
+    <AssetType xmlns="4873beb7-5857-4685-be1f-d57550cc96cc">TP</AssetType>
+    <MachineTranslated xmlns="4873beb7-5857-4685-be1f-d57550cc96cc">false</MachineTranslated>
+    <OutputCachingOn xmlns="4873beb7-5857-4685-be1f-d57550cc96cc">false</OutputCachingOn>
+    <TemplateStatus xmlns="4873beb7-5857-4685-be1f-d57550cc96cc">Complete</TemplateStatus>
+    <IsSearchable xmlns="4873beb7-5857-4685-be1f-d57550cc96cc">true</IsSearchable>
+    <ContentItem xmlns="4873beb7-5857-4685-be1f-d57550cc96cc" xsi:nil="true"/>
+    <HandoffToMSDN xmlns="4873beb7-5857-4685-be1f-d57550cc96cc" xsi:nil="true"/>
+    <ShowIn xmlns="4873beb7-5857-4685-be1f-d57550cc96cc">Show everywhere</ShowIn>
+    <ThumbnailAssetId xmlns="4873beb7-5857-4685-be1f-d57550cc96cc" xsi:nil="true"/>
+    <UALocComments xmlns="4873beb7-5857-4685-be1f-d57550cc96cc" xsi:nil="true"/>
+    <UALocRecommendation xmlns="4873beb7-5857-4685-be1f-d57550cc96cc">Localize</UALocRecommendation>
+    <LastModifiedDateTime xmlns="4873beb7-5857-4685-be1f-d57550cc96cc" xsi:nil="true"/>
+    <LegacyData xmlns="4873beb7-5857-4685-be1f-d57550cc96cc" xsi:nil="true"/>
+    <LocManualTestRequired xmlns="4873beb7-5857-4685-be1f-d57550cc96cc">false</LocManualTestRequired>
+    <LocMarketGroupTiers2 xmlns="4873beb7-5857-4685-be1f-d57550cc96cc" xsi:nil="true"/>
+    <ClipArtFilename xmlns="4873beb7-5857-4685-be1f-d57550cc96cc" xsi:nil="true"/>
+    <TPApplication xmlns="4873beb7-5857-4685-be1f-d57550cc96cc" xsi:nil="true"/>
+    <CSXHash xmlns="4873beb7-5857-4685-be1f-d57550cc96cc" xsi:nil="true"/>
+    <DirectSourceMarket xmlns="4873beb7-5857-4685-be1f-d57550cc96cc" xsi:nil="true"/>
+    <PrimaryImageGen xmlns="4873beb7-5857-4685-be1f-d57550cc96cc">true</PrimaryImageGen>
+    <PlannedPubDate xmlns="4873beb7-5857-4685-be1f-d57550cc96cc" xsi:nil="true"/>
+    <CSXSubmissionMarket xmlns="4873beb7-5857-4685-be1f-d57550cc96cc" xsi:nil="true"/>
+    <Downloads xmlns="4873beb7-5857-4685-be1f-d57550cc96cc">0</Downloads>
+    <ArtSampleDocs xmlns="4873beb7-5857-4685-be1f-d57550cc96cc" xsi:nil="true"/>
+    <TrustLevel xmlns="4873beb7-5857-4685-be1f-d57550cc96cc">1 Microsoft Managed Content</TrustLevel>
+    <BlockPublish xmlns="4873beb7-5857-4685-be1f-d57550cc96cc">false</BlockPublish>
+    <TPLaunchHelpLinkType xmlns="4873beb7-5857-4685-be1f-d57550cc96cc">Template</TPLaunchHelpLinkType>
+    <LocalizationTagsTaxHTField0 xmlns="4873beb7-5857-4685-be1f-d57550cc96cc">
+      <Terms xmlns="http://schemas.microsoft.com/office/infopath/2007/PartnerControls"/>
+    </LocalizationTagsTaxHTField0>
+    <BusinessGroup xmlns="4873beb7-5857-4685-be1f-d57550cc96cc" xsi:nil="true"/>
+    <Providers xmlns="4873beb7-5857-4685-be1f-d57550cc96cc" xsi:nil="true"/>
+    <TemplateTemplateType xmlns="4873beb7-5857-4685-be1f-d57550cc96cc">Word Document Template</TemplateTemplateType>
+    <TimesCloned xmlns="4873beb7-5857-4685-be1f-d57550cc96cc" xsi:nil="true"/>
+    <TPAppVersion xmlns="4873beb7-5857-4685-be1f-d57550cc96cc" xsi:nil="true"/>
+    <VoteCount xmlns="4873beb7-5857-4685-be1f-d57550cc96cc" xsi:nil="true"/>
+    <AverageRating xmlns="4873beb7-5857-4685-be1f-d57550cc96cc" xsi:nil="true"/>
+    <FeatureTagsTaxHTField0 xmlns="4873beb7-5857-4685-be1f-d57550cc96cc">
+      <Terms xmlns="http://schemas.microsoft.com/office/infopath/2007/PartnerControls"/>
+    </FeatureTagsTaxHTField0>
+    <Provider xmlns="4873beb7-5857-4685-be1f-d57550cc96cc" xsi:nil="true"/>
+    <UACurrentWords xmlns="4873beb7-5857-4685-be1f-d57550cc96cc" xsi:nil="true"/>
+    <AssetId xmlns="4873beb7-5857-4685-be1f-d57550cc96cc">TP103199745</AssetId>
+    <TPClientViewer xmlns="4873beb7-5857-4685-be1f-d57550cc96cc" xsi:nil="true"/>
+    <DSATActionTaken xmlns="4873beb7-5857-4685-be1f-d57550cc96cc" xsi:nil="true"/>
+    <APEditor xmlns="4873beb7-5857-4685-be1f-d57550cc96cc">
+      <UserInfo>
+        <DisplayName/>
+        <AccountId xsi:nil="true"/>
+        <AccountType/>
+      </UserInfo>
+    </APEditor>
+    <TPInstallLocation xmlns="4873beb7-5857-4685-be1f-d57550cc96cc" xsi:nil="true"/>
+    <OOCacheId xmlns="4873beb7-5857-4685-be1f-d57550cc96cc" xsi:nil="true"/>
+    <IsDeleted xmlns="4873beb7-5857-4685-be1f-d57550cc96cc">false</IsDeleted>
+    <PublishTargets xmlns="4873beb7-5857-4685-be1f-d57550cc96cc">OfficeOnlineVNext</PublishTargets>
+    <ApprovalLog xmlns="4873beb7-5857-4685-be1f-d57550cc96cc" xsi:nil="true"/>
+    <BugNumber xmlns="4873beb7-5857-4685-be1f-d57550cc96cc" xsi:nil="true"/>
+    <CrawlForDependencies xmlns="4873beb7-5857-4685-be1f-d57550cc96cc">false</CrawlForDependencies>
+    <InternalTagsTaxHTField0 xmlns="4873beb7-5857-4685-be1f-d57550cc96cc">
+      <Terms xmlns="http://schemas.microsoft.com/office/infopath/2007/PartnerControls"/>
+    </InternalTagsTaxHTField0>
+    <LastHandOff xmlns="4873beb7-5857-4685-be1f-d57550cc96cc" xsi:nil="true"/>
+    <Milestone xmlns="4873beb7-5857-4685-be1f-d57550cc96cc" xsi:nil="true"/>
+    <OriginalRelease xmlns="4873beb7-5857-4685-be1f-d57550cc96cc">15</OriginalRelease>
+    <RecommendationsModifier xmlns="4873beb7-5857-4685-be1f-d57550cc96cc" xsi:nil="true"/>
+    <ScenarioTagsTaxHTField0 xmlns="4873beb7-5857-4685-be1f-d57550cc96cc">
+      <Terms xmlns="http://schemas.microsoft.com/office/infopath/2007/PartnerControls"/>
+    </ScenarioTagsTaxHTField0>
+    <UANotes xmlns="4873beb7-5857-4685-be1f-d57550cc96cc" xsi:nil="true"/>
+  </documentManagement>
+</p:properties>
+</file>
+
+<file path=customXml/item2.xml><?xml version="1.0" encoding="utf-8"?>
+<?mso-contentType ?>
+<FormTemplates xmlns="http://schemas.microsoft.com/sharepoint/v3/contenttype/forms">
+  <Display>DocumentLibraryForm</Display>
+  <Edit>AssetEditForm</Edit>
+  <New>DocumentLibraryForm</New>
+</FormTemplates>
+</file>
+
+<file path=customXml/item3.xml><?xml version="1.0" encoding="utf-8"?>
 <ct:contentTypeSchema xmlns:ct="http://schemas.microsoft.com/office/2006/metadata/contentType" xmlns:ma="http://schemas.microsoft.com/office/2006/metadata/properties/metaAttributes" ct:_="" ma:_="" ma:contentTypeName="TemplateFile" ma:contentTypeID="0x0101006EDDDB5EE6D98C44930B742096920B300400F5B6D36B3EF94B4E9A635CDF2A18F5B8" ma:contentTypeVersion="72" ma:contentTypeDescription="Create a new document." ma:contentTypeScope="" ma:versionID="a23e56308344d904b51738559c3d67c9">
   <xsd:schema xmlns:xsd="http://www.w3.org/2001/XMLSchema" xmlns:xs="http://www.w3.org/2001/XMLSchema" xmlns:p="http://schemas.microsoft.com/office/2006/metadata/properties" xmlns:ns2="4873beb7-5857-4685-be1f-d57550cc96cc" targetNamespace="http://schemas.microsoft.com/office/2006/metadata/properties" ma:root="true" ma:fieldsID="cd0908cc4600e77bf5da051303e00c8d" ns2:_="">
     <xsd:import namespace="4873beb7-5857-4685-be1f-d57550cc96cc"/>
@@ -4172,142 +4181,25 @@
 </ct:contentTypeSchema>
 </file>
 
-<file path=customXml/item2.xml><?xml version="1.0" encoding="utf-8"?>
-<?mso-contentType ?>
-<FormTemplates xmlns="http://schemas.microsoft.com/sharepoint/v3/contenttype/forms">
-  <Display>DocumentLibraryForm</Display>
-  <Edit>AssetEditForm</Edit>
-  <New>DocumentLibraryForm</New>
-</FormTemplates>
+<file path=customXml/itemProps1.xml><?xml version="1.0" encoding="utf-8"?>
+<ds:datastoreItem xmlns:ds="http://schemas.openxmlformats.org/officeDocument/2006/customXml" ds:itemID="{9484ADA3-6831-4749-A8D2-03B37BFC1C06}">
+  <ds:schemaRefs>
+    <ds:schemaRef ds:uri="http://schemas.microsoft.com/office/2006/metadata/properties"/>
+    <ds:schemaRef ds:uri="http://schemas.microsoft.com/office/infopath/2007/PartnerControls"/>
+    <ds:schemaRef ds:uri="4873beb7-5857-4685-be1f-d57550cc96cc"/>
+  </ds:schemaRefs>
+</ds:datastoreItem>
 </file>
 
-<file path=customXml/item3.xml><?xml version="1.0" encoding="utf-8"?>
-<p:properties xmlns:p="http://schemas.microsoft.com/office/2006/metadata/properties" xmlns:xsi="http://www.w3.org/2001/XMLSchema-instance" xmlns:pc="http://schemas.microsoft.com/office/infopath/2007/PartnerControls">
-  <documentManagement>
-    <APDescription xmlns="4873beb7-5857-4685-be1f-d57550cc96cc" xsi:nil="true"/>
-    <AssetExpire xmlns="4873beb7-5857-4685-be1f-d57550cc96cc">2029-01-01T08:00:00+00:00</AssetExpire>
-    <CampaignTagsTaxHTField0 xmlns="4873beb7-5857-4685-be1f-d57550cc96cc">
-      <Terms xmlns="http://schemas.microsoft.com/office/infopath/2007/PartnerControls"/>
-    </CampaignTagsTaxHTField0>
-    <IntlLangReviewDate xmlns="4873beb7-5857-4685-be1f-d57550cc96cc" xsi:nil="true"/>
-    <TPFriendlyName xmlns="4873beb7-5857-4685-be1f-d57550cc96cc" xsi:nil="true"/>
-    <IntlLangReview xmlns="4873beb7-5857-4685-be1f-d57550cc96cc">false</IntlLangReview>
-    <LocLastLocAttemptVersionLookup xmlns="4873beb7-5857-4685-be1f-d57550cc96cc">849758</LocLastLocAttemptVersionLookup>
-    <PolicheckWords xmlns="4873beb7-5857-4685-be1f-d57550cc96cc" xsi:nil="true"/>
-    <SubmitterId xmlns="4873beb7-5857-4685-be1f-d57550cc96cc" xsi:nil="true"/>
-    <AcquiredFrom xmlns="4873beb7-5857-4685-be1f-d57550cc96cc">Internal MS</AcquiredFrom>
-    <EditorialStatus xmlns="4873beb7-5857-4685-be1f-d57550cc96cc">Complete</EditorialStatus>
-    <Markets xmlns="4873beb7-5857-4685-be1f-d57550cc96cc"/>
-    <OriginAsset xmlns="4873beb7-5857-4685-be1f-d57550cc96cc" xsi:nil="true"/>
-    <AssetStart xmlns="4873beb7-5857-4685-be1f-d57550cc96cc">2012-08-06T11:33:00+00:00</AssetStart>
-    <FriendlyTitle xmlns="4873beb7-5857-4685-be1f-d57550cc96cc" xsi:nil="true"/>
-    <MarketSpecific xmlns="4873beb7-5857-4685-be1f-d57550cc96cc">false</MarketSpecific>
-    <TPNamespace xmlns="4873beb7-5857-4685-be1f-d57550cc96cc" xsi:nil="true"/>
-    <PublishStatusLookup xmlns="4873beb7-5857-4685-be1f-d57550cc96cc">
-      <Value>1604545</Value>
-    </PublishStatusLookup>
-    <APAuthor xmlns="4873beb7-5857-4685-be1f-d57550cc96cc">
-      <UserInfo>
-        <DisplayName>MIDDLEEAST\v-keerth</DisplayName>
-        <AccountId>2799</AccountId>
-        <AccountType/>
-      </UserInfo>
-    </APAuthor>
-    <TPCommandLine xmlns="4873beb7-5857-4685-be1f-d57550cc96cc" xsi:nil="true"/>
-    <IntlLangReviewer xmlns="4873beb7-5857-4685-be1f-d57550cc96cc" xsi:nil="true"/>
-    <OpenTemplate xmlns="4873beb7-5857-4685-be1f-d57550cc96cc">true</OpenTemplate>
-    <CSXSubmissionDate xmlns="4873beb7-5857-4685-be1f-d57550cc96cc" xsi:nil="true"/>
-    <TaxCatchAll xmlns="4873beb7-5857-4685-be1f-d57550cc96cc"/>
-    <Manager xmlns="4873beb7-5857-4685-be1f-d57550cc96cc" xsi:nil="true"/>
-    <NumericId xmlns="4873beb7-5857-4685-be1f-d57550cc96cc" xsi:nil="true"/>
-    <ParentAssetId xmlns="4873beb7-5857-4685-be1f-d57550cc96cc" xsi:nil="true"/>
-    <OriginalSourceMarket xmlns="4873beb7-5857-4685-be1f-d57550cc96cc" xsi:nil="true"/>
-    <ApprovalStatus xmlns="4873beb7-5857-4685-be1f-d57550cc96cc">InProgress</ApprovalStatus>
-    <TPComponent xmlns="4873beb7-5857-4685-be1f-d57550cc96cc" xsi:nil="true"/>
-    <EditorialTags xmlns="4873beb7-5857-4685-be1f-d57550cc96cc" xsi:nil="true"/>
-    <TPExecutable xmlns="4873beb7-5857-4685-be1f-d57550cc96cc" xsi:nil="true"/>
-    <TPLaunchHelpLink xmlns="4873beb7-5857-4685-be1f-d57550cc96cc" xsi:nil="true"/>
-    <LocComments xmlns="4873beb7-5857-4685-be1f-d57550cc96cc" xsi:nil="true"/>
-    <LocRecommendedHandoff xmlns="4873beb7-5857-4685-be1f-d57550cc96cc" xsi:nil="true"/>
-    <SourceTitle xmlns="4873beb7-5857-4685-be1f-d57550cc96cc" xsi:nil="true"/>
-    <CSXUpdate xmlns="4873beb7-5857-4685-be1f-d57550cc96cc">false</CSXUpdate>
-    <IntlLocPriority xmlns="4873beb7-5857-4685-be1f-d57550cc96cc" xsi:nil="true"/>
-    <UAProjectedTotalWords xmlns="4873beb7-5857-4685-be1f-d57550cc96cc" xsi:nil="true"/>
-    <AssetType xmlns="4873beb7-5857-4685-be1f-d57550cc96cc">TP</AssetType>
-    <MachineTranslated xmlns="4873beb7-5857-4685-be1f-d57550cc96cc">false</MachineTranslated>
-    <OutputCachingOn xmlns="4873beb7-5857-4685-be1f-d57550cc96cc">false</OutputCachingOn>
-    <TemplateStatus xmlns="4873beb7-5857-4685-be1f-d57550cc96cc">Complete</TemplateStatus>
-    <IsSearchable xmlns="4873beb7-5857-4685-be1f-d57550cc96cc">true</IsSearchable>
-    <ContentItem xmlns="4873beb7-5857-4685-be1f-d57550cc96cc" xsi:nil="true"/>
-    <HandoffToMSDN xmlns="4873beb7-5857-4685-be1f-d57550cc96cc" xsi:nil="true"/>
-    <ShowIn xmlns="4873beb7-5857-4685-be1f-d57550cc96cc">Show everywhere</ShowIn>
-    <ThumbnailAssetId xmlns="4873beb7-5857-4685-be1f-d57550cc96cc" xsi:nil="true"/>
-    <UALocComments xmlns="4873beb7-5857-4685-be1f-d57550cc96cc" xsi:nil="true"/>
-    <UALocRecommendation xmlns="4873beb7-5857-4685-be1f-d57550cc96cc">Localize</UALocRecommendation>
-    <LastModifiedDateTime xmlns="4873beb7-5857-4685-be1f-d57550cc96cc" xsi:nil="true"/>
-    <LegacyData xmlns="4873beb7-5857-4685-be1f-d57550cc96cc" xsi:nil="true"/>
-    <LocManualTestRequired xmlns="4873beb7-5857-4685-be1f-d57550cc96cc">false</LocManualTestRequired>
-    <LocMarketGroupTiers2 xmlns="4873beb7-5857-4685-be1f-d57550cc96cc" xsi:nil="true"/>
-    <ClipArtFilename xmlns="4873beb7-5857-4685-be1f-d57550cc96cc" xsi:nil="true"/>
-    <TPApplication xmlns="4873beb7-5857-4685-be1f-d57550cc96cc" xsi:nil="true"/>
-    <CSXHash xmlns="4873beb7-5857-4685-be1f-d57550cc96cc" xsi:nil="true"/>
-    <DirectSourceMarket xmlns="4873beb7-5857-4685-be1f-d57550cc96cc" xsi:nil="true"/>
-    <PrimaryImageGen xmlns="4873beb7-5857-4685-be1f-d57550cc96cc">true</PrimaryImageGen>
-    <PlannedPubDate xmlns="4873beb7-5857-4685-be1f-d57550cc96cc" xsi:nil="true"/>
-    <CSXSubmissionMarket xmlns="4873beb7-5857-4685-be1f-d57550cc96cc" xsi:nil="true"/>
-    <Downloads xmlns="4873beb7-5857-4685-be1f-d57550cc96cc">0</Downloads>
-    <ArtSampleDocs xmlns="4873beb7-5857-4685-be1f-d57550cc96cc" xsi:nil="true"/>
-    <TrustLevel xmlns="4873beb7-5857-4685-be1f-d57550cc96cc">1 Microsoft Managed Content</TrustLevel>
-    <BlockPublish xmlns="4873beb7-5857-4685-be1f-d57550cc96cc">false</BlockPublish>
-    <TPLaunchHelpLinkType xmlns="4873beb7-5857-4685-be1f-d57550cc96cc">Template</TPLaunchHelpLinkType>
-    <LocalizationTagsTaxHTField0 xmlns="4873beb7-5857-4685-be1f-d57550cc96cc">
-      <Terms xmlns="http://schemas.microsoft.com/office/infopath/2007/PartnerControls"/>
-    </LocalizationTagsTaxHTField0>
-    <BusinessGroup xmlns="4873beb7-5857-4685-be1f-d57550cc96cc" xsi:nil="true"/>
-    <Providers xmlns="4873beb7-5857-4685-be1f-d57550cc96cc" xsi:nil="true"/>
-    <TemplateTemplateType xmlns="4873beb7-5857-4685-be1f-d57550cc96cc">Word Document Template</TemplateTemplateType>
-    <TimesCloned xmlns="4873beb7-5857-4685-be1f-d57550cc96cc" xsi:nil="true"/>
-    <TPAppVersion xmlns="4873beb7-5857-4685-be1f-d57550cc96cc" xsi:nil="true"/>
-    <VoteCount xmlns="4873beb7-5857-4685-be1f-d57550cc96cc" xsi:nil="true"/>
-    <AverageRating xmlns="4873beb7-5857-4685-be1f-d57550cc96cc" xsi:nil="true"/>
-    <FeatureTagsTaxHTField0 xmlns="4873beb7-5857-4685-be1f-d57550cc96cc">
-      <Terms xmlns="http://schemas.microsoft.com/office/infopath/2007/PartnerControls"/>
-    </FeatureTagsTaxHTField0>
-    <Provider xmlns="4873beb7-5857-4685-be1f-d57550cc96cc" xsi:nil="true"/>
-    <UACurrentWords xmlns="4873beb7-5857-4685-be1f-d57550cc96cc" xsi:nil="true"/>
-    <AssetId xmlns="4873beb7-5857-4685-be1f-d57550cc96cc">TP103199745</AssetId>
-    <TPClientViewer xmlns="4873beb7-5857-4685-be1f-d57550cc96cc" xsi:nil="true"/>
-    <DSATActionTaken xmlns="4873beb7-5857-4685-be1f-d57550cc96cc" xsi:nil="true"/>
-    <APEditor xmlns="4873beb7-5857-4685-be1f-d57550cc96cc">
-      <UserInfo>
-        <DisplayName/>
-        <AccountId xsi:nil="true"/>
-        <AccountType/>
-      </UserInfo>
-    </APEditor>
-    <TPInstallLocation xmlns="4873beb7-5857-4685-be1f-d57550cc96cc" xsi:nil="true"/>
-    <OOCacheId xmlns="4873beb7-5857-4685-be1f-d57550cc96cc" xsi:nil="true"/>
-    <IsDeleted xmlns="4873beb7-5857-4685-be1f-d57550cc96cc">false</IsDeleted>
-    <PublishTargets xmlns="4873beb7-5857-4685-be1f-d57550cc96cc">OfficeOnlineVNext</PublishTargets>
-    <ApprovalLog xmlns="4873beb7-5857-4685-be1f-d57550cc96cc" xsi:nil="true"/>
-    <BugNumber xmlns="4873beb7-5857-4685-be1f-d57550cc96cc" xsi:nil="true"/>
-    <CrawlForDependencies xmlns="4873beb7-5857-4685-be1f-d57550cc96cc">false</CrawlForDependencies>
-    <InternalTagsTaxHTField0 xmlns="4873beb7-5857-4685-be1f-d57550cc96cc">
-      <Terms xmlns="http://schemas.microsoft.com/office/infopath/2007/PartnerControls"/>
-    </InternalTagsTaxHTField0>
-    <LastHandOff xmlns="4873beb7-5857-4685-be1f-d57550cc96cc" xsi:nil="true"/>
-    <Milestone xmlns="4873beb7-5857-4685-be1f-d57550cc96cc" xsi:nil="true"/>
-    <OriginalRelease xmlns="4873beb7-5857-4685-be1f-d57550cc96cc">15</OriginalRelease>
-    <RecommendationsModifier xmlns="4873beb7-5857-4685-be1f-d57550cc96cc" xsi:nil="true"/>
-    <ScenarioTagsTaxHTField0 xmlns="4873beb7-5857-4685-be1f-d57550cc96cc">
-      <Terms xmlns="http://schemas.microsoft.com/office/infopath/2007/PartnerControls"/>
-    </ScenarioTagsTaxHTField0>
-    <UANotes xmlns="4873beb7-5857-4685-be1f-d57550cc96cc" xsi:nil="true"/>
-  </documentManagement>
-</p:properties>
+<file path=customXml/itemProps2.xml><?xml version="1.0" encoding="utf-8"?>
+<ds:datastoreItem xmlns:ds="http://schemas.openxmlformats.org/officeDocument/2006/customXml" ds:itemID="{F6313936-D4AA-4FB8-9668-3D8B3D15695D}">
+  <ds:schemaRefs>
+    <ds:schemaRef ds:uri="http://schemas.microsoft.com/sharepoint/v3/contenttype/forms"/>
+  </ds:schemaRefs>
+</ds:datastoreItem>
 </file>
 
-<file path=customXml/itemProps1.xml><?xml version="1.0" encoding="utf-8"?>
+<file path=customXml/itemProps3.xml><?xml version="1.0" encoding="utf-8"?>
 <ds:datastoreItem xmlns:ds="http://schemas.openxmlformats.org/officeDocument/2006/customXml" ds:itemID="{44C7F27C-C704-4960-A230-138516ABDCBC}">
   <ds:schemaRefs>
     <ds:schemaRef ds:uri="http://schemas.microsoft.com/office/2006/metadata/contentType"/>
@@ -4323,22 +4215,4 @@
     <ds:schemaRef ds:uri="http://schemas.microsoft.com/internal/obd"/>
   </ds:schemaRefs>
 </ds:datastoreItem>
-</file>
-
-<file path=customXml/itemProps2.xml><?xml version="1.0" encoding="utf-8"?>
-<ds:datastoreItem xmlns:ds="http://schemas.openxmlformats.org/officeDocument/2006/customXml" ds:itemID="{F6313936-D4AA-4FB8-9668-3D8B3D15695D}">
-  <ds:schemaRefs>
-    <ds:schemaRef ds:uri="http://schemas.microsoft.com/sharepoint/v3/contenttype/forms"/>
-  </ds:schemaRefs>
-</ds:datastoreItem>
-</file>
-
-<file path=customXml/itemProps3.xml><?xml version="1.0" encoding="utf-8"?>
-<ds:datastoreItem xmlns:ds="http://schemas.openxmlformats.org/officeDocument/2006/customXml" ds:itemID="{9484ADA3-6831-4749-A8D2-03B37BFC1C06}">
-  <ds:schemaRefs>
-    <ds:schemaRef ds:uri="http://schemas.microsoft.com/office/2006/metadata/properties"/>
-    <ds:schemaRef ds:uri="http://schemas.microsoft.com/office/infopath/2007/PartnerControls"/>
-    <ds:schemaRef ds:uri="4873beb7-5857-4685-be1f-d57550cc96cc"/>
-  </ds:schemaRefs>
-</ds:datastoreItem>
 </file>
</xml_diff>